<commit_message>
Ajout dérivée, seuillage, début détection onde R et prise en compte du délai de tous les éléments
</commit_message>
<xml_diff>
--- a/documents/Pan_and_Tompkins_algo_explications.docx
+++ b/documents/Pan_and_Tompkins_algo_explications.docx
@@ -22,15 +22,35 @@
         <w:rPr>
           <w:rStyle w:val="Lienhypertexte"/>
         </w:rPr>
-        <w:t>https://pastel.archives-ouvertes.fr/pastel-00000571/file/Chapitre3.pdf</w:t>
-      </w:r>
-      <w:r>
-        <w:fldChar w:fldCharType="end"/>
-      </w:r>
-    </w:p>
-    <w:p>
+        <w:t>https://pastel.archives-ouvertes.fr/pa</w:t>
+      </w:r>
       <w:bookmarkStart w:id="0" w:name="_GoBack"/>
       <w:bookmarkEnd w:id="0"/>
+      <w:r>
+        <w:rPr>
+          <w:rStyle w:val="Lienhypertexte"/>
+        </w:rPr>
+        <w:t>s</w:t>
+      </w:r>
+      <w:r>
+        <w:rPr>
+          <w:rStyle w:val="Lienhypertexte"/>
+        </w:rPr>
+        <w:t>tel-00000571/file/Chapitre3.pdf</w:t>
+      </w:r>
+      <w:r>
+        <w:fldChar w:fldCharType="end"/>
+      </w:r>
+    </w:p>
+    <w:p>
+      <w:hyperlink r:id="rId4" w:history="1">
+        <w:r>
+          <w:rPr>
+            <w:rStyle w:val="Lienhypertexte"/>
+          </w:rPr>
+          <w:t>http://combrexelle.perso.enseeiht.fr/sujets/article_ursafe.pdf</w:t>
+        </w:r>
+      </w:hyperlink>
     </w:p>
     <w:p>
       <w:pPr>
@@ -612,6 +632,7 @@
   <w:style w:type="character" w:default="1" w:styleId="Policepardfaut">
     <w:name w:val="Default Paragraph Font"/>
     <w:uiPriority w:val="1"/>
+    <w:semiHidden/>
     <w:unhideWhenUsed/>
   </w:style>
   <w:style w:type="table" w:default="1" w:styleId="TableauNormal">
@@ -669,6 +690,18 @@
     <w:rPr>
       <w:color w:val="605E5C"/>
       <w:shd w:val="clear" w:color="auto" w:fill="E1DFDD"/>
+    </w:rPr>
+  </w:style>
+  <w:style w:type="character" w:styleId="Lienhypertextesuivivisit">
+    <w:name w:val="FollowedHyperlink"/>
+    <w:basedOn w:val="Policepardfaut"/>
+    <w:uiPriority w:val="99"/>
+    <w:semiHidden/>
+    <w:unhideWhenUsed/>
+    <w:rsid w:val="0065306A"/>
+    <w:rPr>
+      <w:color w:val="954F72" w:themeColor="followedHyperlink"/>
+      <w:u w:val="single"/>
     </w:rPr>
   </w:style>
 </w:styles>

</xml_diff>